<commit_message>
depurando tablas: tipoUsuario, login y usuario
</commit_message>
<xml_diff>
--- a/documentacion/Escenarios.docx
+++ b/documentacion/Escenarios.docx
@@ -550,25 +550,43 @@
               <w:spacing w:after="0" w:line="240" w:lineRule="auto"/>
             </w:pPr>
             <w:r>
-              <w:t>1)Ingresar Nombre</w:t>
-            </w:r>
-          </w:p>
-          <w:p>
-            <w:pPr>
-              <w:pStyle w:val="normal0"/>
-              <w:spacing w:after="0" w:line="240" w:lineRule="auto"/>
-            </w:pPr>
-            <w:r>
-              <w:t>2)Ingresar Pass</w:t>
-            </w:r>
-          </w:p>
-          <w:p>
-            <w:pPr>
-              <w:pStyle w:val="normal0"/>
-              <w:spacing w:after="0" w:line="240" w:lineRule="auto"/>
-            </w:pPr>
-            <w:r>
-              <w:t xml:space="preserve">3)Validar </w:t>
+              <w:t>1)</w:t>
+            </w:r>
+            <w:r>
+              <w:t xml:space="preserve"> </w:t>
+            </w:r>
+            <w:r>
+              <w:t>Ingresar Nombre</w:t>
+            </w:r>
+          </w:p>
+          <w:p>
+            <w:pPr>
+              <w:pStyle w:val="normal0"/>
+              <w:spacing w:after="0" w:line="240" w:lineRule="auto"/>
+            </w:pPr>
+            <w:r>
+              <w:t>2)</w:t>
+            </w:r>
+            <w:r>
+              <w:t xml:space="preserve"> </w:t>
+            </w:r>
+            <w:r>
+              <w:t>Ingresar Pass</w:t>
+            </w:r>
+          </w:p>
+          <w:p>
+            <w:pPr>
+              <w:pStyle w:val="normal0"/>
+              <w:spacing w:after="0" w:line="240" w:lineRule="auto"/>
+            </w:pPr>
+            <w:r>
+              <w:t>3)</w:t>
+            </w:r>
+            <w:r>
+              <w:t xml:space="preserve"> </w:t>
+            </w:r>
+            <w:r>
+              <w:t xml:space="preserve">Validar </w:t>
             </w:r>
             <w:proofErr w:type="spellStart"/>
             <w:r>
@@ -604,6 +622,9 @@
             <w:proofErr w:type="spellStart"/>
             <w:r>
               <w:t>String</w:t>
+            </w:r>
+            <w:r>
+              <w:t>s</w:t>
             </w:r>
             <w:proofErr w:type="spellEnd"/>
             <w:r>
@@ -7327,10 +7348,7 @@
               <w:spacing w:after="0" w:line="240" w:lineRule="auto"/>
             </w:pPr>
             <w:r>
-              <w:t>-</w:t>
-            </w:r>
-            <w:r>
-              <w:t>Hacer clic en el botón, para generar el pre-ticket a partir de las comandas.</w:t>
+              <w:t>-Hacer clic en el botón, para generar el pre-ticket a partir de las comandas.</w:t>
             </w:r>
           </w:p>
           <w:p>
@@ -8419,10 +8437,7 @@
               <w:spacing w:after="0" w:line="240" w:lineRule="auto"/>
             </w:pPr>
             <w:r>
-              <w:t>-</w:t>
-            </w:r>
-            <w:r>
-              <w:t>Hacer clic en el botón, para generar el ticket fiscal a partir del pre-ticket.</w:t>
+              <w:t>-Hacer clic en el botón, para generar el ticket fiscal a partir del pre-ticket.</w:t>
             </w:r>
           </w:p>
           <w:p>
@@ -9319,6 +9334,7 @@
   <w:style w:type="paragraph" w:default="1" w:styleId="Normal">
     <w:name w:val="Normal"/>
     <w:qFormat/>
+    <w:rsid w:val="00AF70E2"/>
   </w:style>
   <w:style w:type="paragraph" w:styleId="Ttulo1">
     <w:name w:val="heading 1"/>
@@ -9514,7 +9530,9 @@
       <w:tblStyleColBandSize w:val="1"/>
       <w:tblCellMar>
         <w:top w:w="0" w:type="dxa"/>
+        <w:left w:w="0" w:type="dxa"/>
         <w:bottom w:w="0" w:type="dxa"/>
+        <w:right w:w="0" w:type="dxa"/>
       </w:tblCellMar>
     </w:tblPr>
   </w:style>
@@ -9526,7 +9544,9 @@
       <w:tblStyleColBandSize w:val="1"/>
       <w:tblCellMar>
         <w:top w:w="0" w:type="dxa"/>
+        <w:left w:w="0" w:type="dxa"/>
         <w:bottom w:w="0" w:type="dxa"/>
+        <w:right w:w="0" w:type="dxa"/>
       </w:tblCellMar>
     </w:tblPr>
   </w:style>
@@ -9538,7 +9558,9 @@
       <w:tblStyleColBandSize w:val="1"/>
       <w:tblCellMar>
         <w:top w:w="0" w:type="dxa"/>
+        <w:left w:w="0" w:type="dxa"/>
         <w:bottom w:w="0" w:type="dxa"/>
+        <w:right w:w="0" w:type="dxa"/>
       </w:tblCellMar>
     </w:tblPr>
   </w:style>
@@ -9550,7 +9572,9 @@
       <w:tblStyleColBandSize w:val="1"/>
       <w:tblCellMar>
         <w:top w:w="0" w:type="dxa"/>
+        <w:left w:w="0" w:type="dxa"/>
         <w:bottom w:w="0" w:type="dxa"/>
+        <w:right w:w="0" w:type="dxa"/>
       </w:tblCellMar>
     </w:tblPr>
   </w:style>
@@ -9562,7 +9586,9 @@
       <w:tblStyleColBandSize w:val="1"/>
       <w:tblCellMar>
         <w:top w:w="0" w:type="dxa"/>
+        <w:left w:w="0" w:type="dxa"/>
         <w:bottom w:w="0" w:type="dxa"/>
+        <w:right w:w="0" w:type="dxa"/>
       </w:tblCellMar>
     </w:tblPr>
   </w:style>
@@ -9574,7 +9600,9 @@
       <w:tblStyleColBandSize w:val="1"/>
       <w:tblCellMar>
         <w:top w:w="0" w:type="dxa"/>
+        <w:left w:w="0" w:type="dxa"/>
         <w:bottom w:w="0" w:type="dxa"/>
+        <w:right w:w="0" w:type="dxa"/>
       </w:tblCellMar>
     </w:tblPr>
   </w:style>
@@ -9586,7 +9614,9 @@
       <w:tblStyleColBandSize w:val="1"/>
       <w:tblCellMar>
         <w:top w:w="0" w:type="dxa"/>
+        <w:left w:w="0" w:type="dxa"/>
         <w:bottom w:w="0" w:type="dxa"/>
+        <w:right w:w="0" w:type="dxa"/>
       </w:tblCellMar>
     </w:tblPr>
   </w:style>
@@ -9598,7 +9628,9 @@
       <w:tblStyleColBandSize w:val="1"/>
       <w:tblCellMar>
         <w:top w:w="0" w:type="dxa"/>
+        <w:left w:w="0" w:type="dxa"/>
         <w:bottom w:w="0" w:type="dxa"/>
+        <w:right w:w="0" w:type="dxa"/>
       </w:tblCellMar>
     </w:tblPr>
   </w:style>

</xml_diff>